<commit_message>
Made correction on Big O Notation analysis
</commit_message>
<xml_diff>
--- a/Yinka Olowofela/Big O Notation/Yinka Olowofela.docx
+++ b/Yinka Olowofela/Big O Notation/Yinka Olowofela.docx
@@ -1,6 +1,6 @@
 
 <file path=word/document.xml><?xml version="1.0" encoding="utf-8"?>
-<w:document xmlns:wpc="http://schemas.microsoft.com/office/word/2010/wordprocessingCanvas" xmlns:cx="http://schemas.microsoft.com/office/drawing/2014/chartex" xmlns:cx1="http://schemas.microsoft.com/office/drawing/2015/9/8/chartex" xmlns:cx2="http://schemas.microsoft.com/office/drawing/2015/10/21/chartex" xmlns:cx3="http://schemas.microsoft.com/office/drawing/2016/5/9/chartex" xmlns:cx4="http://schemas.microsoft.com/office/drawing/2016/5/10/chartex" xmlns:cx5="http://schemas.microsoft.com/office/drawing/2016/5/11/chartex" xmlns:cx6="http://schemas.microsoft.com/office/drawing/2016/5/12/chartex" xmlns:cx7="http://schemas.microsoft.com/office/drawing/2016/5/13/chartex" xmlns:cx8="http://schemas.microsoft.com/office/drawing/2016/5/14/chartex" xmlns:mc="http://schemas.openxmlformats.org/markup-compatibility/2006" xmlns:aink="http://schemas.microsoft.com/office/drawing/2016/ink" xmlns:am3d="http://schemas.microsoft.com/office/drawing/2017/model3d" xmlns:o="urn:schemas-microsoft-com:office:office" xmlns:r="http://schemas.openxmlformats.org/officeDocument/2006/relationships" xmlns:m="http://schemas.openxmlformats.org/officeDocument/2006/math" xmlns:v="urn:schemas-microsoft-com:vml" xmlns:wp14="http://schemas.microsoft.com/office/word/2010/wordprocessingDrawing" xmlns:wp="http://schemas.openxmlformats.org/drawingml/2006/wordprocessingDrawing" xmlns:w10="urn:schemas-microsoft-com:office:word" xmlns:w="http://schemas.openxmlformats.org/wordprocessingml/2006/main" xmlns:w14="http://schemas.microsoft.com/office/word/2010/wordml" xmlns:w15="http://schemas.microsoft.com/office/word/2012/wordml" xmlns:w16cex="http://schemas.microsoft.com/office/word/2018/wordml/cex" xmlns:w16cid="http://schemas.microsoft.com/office/word/2016/wordml/cid" xmlns:w16="http://schemas.microsoft.com/office/word/2018/wordml" xmlns:w16sdtdh="http://schemas.microsoft.com/office/word/2020/wordml/sdtdatahash" xmlns:w16se="http://schemas.microsoft.com/office/word/2015/wordml/symex" xmlns:wpg="http://schemas.microsoft.com/office/word/2010/wordprocessingGroup" xmlns:wpi="http://schemas.microsoft.com/office/word/2010/wordprocessingInk" xmlns:wne="http://schemas.microsoft.com/office/word/2006/wordml" xmlns:wps="http://schemas.microsoft.com/office/word/2010/wordprocessingShape" mc:Ignorable="w14 w15 w16se w16cid w16 w16cex w16sdtdh wp14">
+<w:document xmlns:wpc="http://schemas.microsoft.com/office/word/2010/wordprocessingCanvas" xmlns:cx="http://schemas.microsoft.com/office/drawing/2014/chartex" xmlns:cx1="http://schemas.microsoft.com/office/drawing/2015/9/8/chartex" xmlns:cx2="http://schemas.microsoft.com/office/drawing/2015/10/21/chartex" xmlns:cx3="http://schemas.microsoft.com/office/drawing/2016/5/9/chartex" xmlns:cx4="http://schemas.microsoft.com/office/drawing/2016/5/10/chartex" xmlns:cx5="http://schemas.microsoft.com/office/drawing/2016/5/11/chartex" xmlns:cx6="http://schemas.microsoft.com/office/drawing/2016/5/12/chartex" xmlns:cx7="http://schemas.microsoft.com/office/drawing/2016/5/13/chartex" xmlns:cx8="http://schemas.microsoft.com/office/drawing/2016/5/14/chartex" xmlns:mc="http://schemas.openxmlformats.org/markup-compatibility/2006" xmlns:aink="http://schemas.microsoft.com/office/drawing/2016/ink" xmlns:am3d="http://schemas.microsoft.com/office/drawing/2017/model3d" xmlns:o="urn:schemas-microsoft-com:office:office" xmlns:r="http://schemas.openxmlformats.org/officeDocument/2006/relationships" xmlns:m="http://schemas.openxmlformats.org/officeDocument/2006/math" xmlns:v="urn:schemas-microsoft-com:vml" xmlns:wp14="http://schemas.microsoft.com/office/word/2010/wordprocessingDrawing" xmlns:wp="http://schemas.openxmlformats.org/drawingml/2006/wordprocessingDrawing" xmlns:w10="urn:schemas-microsoft-com:office:word" xmlns:w="http://schemas.openxmlformats.org/wordprocessingml/2006/main" xmlns:w14="http://schemas.microsoft.com/office/word/2010/wordml" xmlns:w15="http://schemas.microsoft.com/office/word/2012/wordml" xmlns:w16cex="http://schemas.microsoft.com/office/word/2018/wordml/cex" xmlns:w16cid="http://schemas.microsoft.com/office/word/2016/wordml/cid" xmlns:w16="http://schemas.microsoft.com/office/word/2018/wordml" xmlns:w16se="http://schemas.microsoft.com/office/word/2015/wordml/symex" xmlns:wpg="http://schemas.microsoft.com/office/word/2010/wordprocessingGroup" xmlns:wpi="http://schemas.microsoft.com/office/word/2010/wordprocessingInk" xmlns:wne="http://schemas.microsoft.com/office/word/2006/wordml" xmlns:wps="http://schemas.microsoft.com/office/word/2010/wordprocessingShape" mc:Ignorable="w14 w15 w16se w16cid w16 w16cex wp14">
   <w:body>
     <w:p>
       <w:r>
@@ -8,25 +8,9 @@
           <w:noProof/>
         </w:rPr>
         <w:drawing>
-          <wp:anchor distT="0" distB="0" distL="114300" distR="114300" simplePos="0" relativeHeight="251658240" behindDoc="1" locked="0" layoutInCell="1" allowOverlap="1" wp14:anchorId="3D0027C2" wp14:editId="4BF79375">
-            <wp:simplePos x="0" y="0"/>
-            <wp:positionH relativeFrom="margin">
-              <wp:align>right</wp:align>
-            </wp:positionH>
-            <wp:positionV relativeFrom="paragraph">
-              <wp:posOffset>0</wp:posOffset>
-            </wp:positionV>
-            <wp:extent cx="5732780" cy="5070475"/>
-            <wp:effectExtent l="0" t="0" r="1270" b="0"/>
-            <wp:wrapTight wrapText="bothSides">
-              <wp:wrapPolygon edited="0">
-                <wp:start x="0" y="0"/>
-                <wp:lineTo x="0" y="21505"/>
-                <wp:lineTo x="21533" y="21505"/>
-                <wp:lineTo x="21533" y="0"/>
-                <wp:lineTo x="0" y="0"/>
-              </wp:wrapPolygon>
-            </wp:wrapTight>
+          <wp:inline distT="0" distB="0" distL="0" distR="0" wp14:anchorId="226EF994" wp14:editId="7C208CBF">
+            <wp:extent cx="5943600" cy="4736465"/>
+            <wp:effectExtent l="0" t="0" r="0" b="6985"/>
             <wp:docPr id="1" name="Picture 1"/>
             <wp:cNvGraphicFramePr>
               <a:graphicFrameLocks xmlns:a="http://schemas.openxmlformats.org/drawingml/2006/main" noChangeAspect="1"/>
@@ -35,47 +19,28 @@
               <a:graphicData uri="http://schemas.openxmlformats.org/drawingml/2006/picture">
                 <pic:pic xmlns:pic="http://schemas.openxmlformats.org/drawingml/2006/picture">
                   <pic:nvPicPr>
-                    <pic:cNvPr id="0" name="Picture 1"/>
-                    <pic:cNvPicPr>
-                      <a:picLocks noChangeAspect="1" noChangeArrowheads="1"/>
-                    </pic:cNvPicPr>
+                    <pic:cNvPr id="1" name=""/>
+                    <pic:cNvPicPr/>
                   </pic:nvPicPr>
                   <pic:blipFill>
-                    <a:blip r:embed="rId4">
-                      <a:extLst>
-                        <a:ext uri="{28A0092B-C50C-407E-A947-70E740481C1C}">
-                          <a14:useLocalDpi xmlns:a14="http://schemas.microsoft.com/office/drawing/2010/main" val="0"/>
-                        </a:ext>
-                      </a:extLst>
-                    </a:blip>
-                    <a:srcRect/>
+                    <a:blip r:embed="rId4"/>
                     <a:stretch>
                       <a:fillRect/>
                     </a:stretch>
                   </pic:blipFill>
-                  <pic:spPr bwMode="auto">
+                  <pic:spPr>
                     <a:xfrm>
                       <a:off x="0" y="0"/>
-                      <a:ext cx="5732780" cy="5070475"/>
+                      <a:ext cx="5943600" cy="4736465"/>
                     </a:xfrm>
                     <a:prstGeom prst="rect">
                       <a:avLst/>
                     </a:prstGeom>
-                    <a:noFill/>
-                    <a:ln>
-                      <a:noFill/>
-                    </a:ln>
                   </pic:spPr>
                 </pic:pic>
               </a:graphicData>
             </a:graphic>
-            <wp14:sizeRelH relativeFrom="margin">
-              <wp14:pctWidth>0</wp14:pctWidth>
-            </wp14:sizeRelH>
-            <wp14:sizeRelV relativeFrom="margin">
-              <wp14:pctHeight>0</wp14:pctHeight>
-            </wp14:sizeRelV>
-          </wp:anchor>
+          </wp:inline>
         </w:drawing>
       </w:r>
     </w:p>
@@ -90,7 +55,7 @@
 </file>
 
 <file path=word/styles.xml><?xml version="1.0" encoding="utf-8"?>
-<w:styles xmlns:mc="http://schemas.openxmlformats.org/markup-compatibility/2006" xmlns:r="http://schemas.openxmlformats.org/officeDocument/2006/relationships" xmlns:w="http://schemas.openxmlformats.org/wordprocessingml/2006/main" xmlns:w14="http://schemas.microsoft.com/office/word/2010/wordml" xmlns:w15="http://schemas.microsoft.com/office/word/2012/wordml" xmlns:w16cex="http://schemas.microsoft.com/office/word/2018/wordml/cex" xmlns:w16cid="http://schemas.microsoft.com/office/word/2016/wordml/cid" xmlns:w16="http://schemas.microsoft.com/office/word/2018/wordml" xmlns:w16sdtdh="http://schemas.microsoft.com/office/word/2020/wordml/sdtdatahash" xmlns:w16se="http://schemas.microsoft.com/office/word/2015/wordml/symex" mc:Ignorable="w14 w15 w16se w16cid w16 w16cex w16sdtdh">
+<w:styles xmlns:mc="http://schemas.openxmlformats.org/markup-compatibility/2006" xmlns:r="http://schemas.openxmlformats.org/officeDocument/2006/relationships" xmlns:w="http://schemas.openxmlformats.org/wordprocessingml/2006/main" xmlns:w14="http://schemas.microsoft.com/office/word/2010/wordml" xmlns:w15="http://schemas.microsoft.com/office/word/2012/wordml" xmlns:w16cex="http://schemas.microsoft.com/office/word/2018/wordml/cex" xmlns:w16cid="http://schemas.microsoft.com/office/word/2016/wordml/cid" xmlns:w16="http://schemas.microsoft.com/office/word/2018/wordml" xmlns:w16se="http://schemas.microsoft.com/office/word/2015/wordml/symex" mc:Ignorable="w14 w15 w16se w16cid w16 w16cex">
   <w:docDefaults>
     <w:rPrDefault>
       <w:rPr>
@@ -515,25 +480,6 @@
     <w:semiHidden/>
     <w:unhideWhenUsed/>
   </w:style>
-  <w:style w:type="table" w:styleId="TableGrid">
-    <w:name w:val="Table Grid"/>
-    <w:basedOn w:val="TableNormal"/>
-    <w:uiPriority w:val="39"/>
-    <w:rsid w:val="00F9198F"/>
-    <w:pPr>
-      <w:spacing w:after="0" w:line="240" w:lineRule="auto"/>
-    </w:pPr>
-    <w:tblPr>
-      <w:tblBorders>
-        <w:top w:val="single" w:sz="4" w:space="0" w:color="auto"/>
-        <w:left w:val="single" w:sz="4" w:space="0" w:color="auto"/>
-        <w:bottom w:val="single" w:sz="4" w:space="0" w:color="auto"/>
-        <w:right w:val="single" w:sz="4" w:space="0" w:color="auto"/>
-        <w:insideH w:val="single" w:sz="4" w:space="0" w:color="auto"/>
-        <w:insideV w:val="single" w:sz="4" w:space="0" w:color="auto"/>
-      </w:tblBorders>
-    </w:tblPr>
-  </w:style>
 </w:styles>
 </file>
 

</xml_diff>